<commit_message>
Se agrega 1FN final a docx
</commit_message>
<xml_diff>
--- a/TPII_Hoteles/Grupo1_Hoteles.docx
+++ b/TPII_Hoteles/Grupo1_Hoteles.docx
@@ -259,18 +259,8 @@
                                           <w:sz w:val="26"/>
                                           <w:szCs w:val="26"/>
                                         </w:rPr>
-                                        <w:t xml:space="preserve">– TP </w:t>
+                                        <w:t>– TP Normalizacion</w:t>
                                       </w:r>
-                                      <w:proofErr w:type="spellStart"/>
-                                      <w:r>
-                                        <w:rPr>
-                                          <w:color w:val="ED7D31" w:themeColor="accent2"/>
-                                          <w:sz w:val="26"/>
-                                          <w:szCs w:val="26"/>
-                                        </w:rPr>
-                                        <w:t>Normalizacion</w:t>
-                                      </w:r>
-                                      <w:proofErr w:type="spellEnd"/>
                                     </w:p>
                                     <w:sdt>
                                       <w:sdtPr>
@@ -340,59 +330,13 @@
                                           <w:szCs w:val="26"/>
                                         </w:rPr>
                                       </w:pPr>
-                                      <w:proofErr w:type="spellStart"/>
                                       <w:r>
                                         <w:rPr>
                                           <w:color w:val="ED7D31" w:themeColor="accent2"/>
                                           <w:sz w:val="26"/>
                                           <w:szCs w:val="26"/>
                                         </w:rPr>
-                                        <w:t>Sebastian</w:t>
-                                      </w:r>
-                                      <w:proofErr w:type="spellEnd"/>
-                                      <w:r>
-                                        <w:rPr>
-                                          <w:color w:val="ED7D31" w:themeColor="accent2"/>
-                                          <w:sz w:val="26"/>
-                                          <w:szCs w:val="26"/>
-                                        </w:rPr>
-                                        <w:t xml:space="preserve"> </w:t>
-                                      </w:r>
-                                      <w:proofErr w:type="spellStart"/>
-                                      <w:r>
-                                        <w:rPr>
-                                          <w:color w:val="ED7D31" w:themeColor="accent2"/>
-                                          <w:sz w:val="26"/>
-                                          <w:szCs w:val="26"/>
-                                        </w:rPr>
-                                        <w:t>Ivan</w:t>
-                                      </w:r>
-                                      <w:proofErr w:type="spellEnd"/>
-                                      <w:r>
-                                        <w:rPr>
-                                          <w:color w:val="ED7D31" w:themeColor="accent2"/>
-                                          <w:sz w:val="26"/>
-                                          <w:szCs w:val="26"/>
-                                        </w:rPr>
-                                        <w:t xml:space="preserve"> </w:t>
-                                      </w:r>
-                                      <w:proofErr w:type="spellStart"/>
-                                      <w:r>
-                                        <w:rPr>
-                                          <w:color w:val="ED7D31" w:themeColor="accent2"/>
-                                          <w:sz w:val="26"/>
-                                          <w:szCs w:val="26"/>
-                                        </w:rPr>
-                                        <w:t>Puyelli</w:t>
-                                      </w:r>
-                                      <w:proofErr w:type="spellEnd"/>
-                                      <w:r>
-                                        <w:rPr>
-                                          <w:color w:val="ED7D31" w:themeColor="accent2"/>
-                                          <w:sz w:val="26"/>
-                                          <w:szCs w:val="26"/>
-                                        </w:rPr>
-                                        <w:t xml:space="preserve"> Latour</w:t>
+                                        <w:t>Sebastian Ivan Puyelli Latour</w:t>
                                       </w:r>
                                     </w:p>
                                     <w:p>
@@ -457,25 +401,7 @@
                                           <w:sz w:val="20"/>
                                           <w:szCs w:val="20"/>
                                         </w:rPr>
-                                        <w:t xml:space="preserve">Repositorio </w:t>
-                                      </w:r>
-                                      <w:proofErr w:type="spellStart"/>
-                                      <w:r>
-                                        <w:rPr>
-                                          <w:color w:val="ED7D31" w:themeColor="accent2"/>
-                                          <w:sz w:val="20"/>
-                                          <w:szCs w:val="20"/>
-                                        </w:rPr>
-                                        <w:t>Github</w:t>
-                                      </w:r>
-                                      <w:proofErr w:type="spellEnd"/>
-                                      <w:r>
-                                        <w:rPr>
-                                          <w:color w:val="ED7D31" w:themeColor="accent2"/>
-                                          <w:sz w:val="20"/>
-                                          <w:szCs w:val="20"/>
-                                        </w:rPr>
-                                        <w:t xml:space="preserve">: </w:t>
+                                        <w:t xml:space="preserve">Repositorio Github: </w:t>
                                       </w:r>
                                       <w:hyperlink r:id="rId10" w:history="1">
                                         <w:r>
@@ -803,18 +729,8 @@
                                     <w:sz w:val="26"/>
                                     <w:szCs w:val="26"/>
                                   </w:rPr>
-                                  <w:t xml:space="preserve">– TP </w:t>
+                                  <w:t>– TP Normalizacion</w:t>
                                 </w:r>
-                                <w:proofErr w:type="spellStart"/>
-                                <w:r>
-                                  <w:rPr>
-                                    <w:color w:val="ED7D31" w:themeColor="accent2"/>
-                                    <w:sz w:val="26"/>
-                                    <w:szCs w:val="26"/>
-                                  </w:rPr>
-                                  <w:t>Normalizacion</w:t>
-                                </w:r>
-                                <w:proofErr w:type="spellEnd"/>
                               </w:p>
                               <w:sdt>
                                 <w:sdtPr>
@@ -884,59 +800,13 @@
                                     <w:szCs w:val="26"/>
                                   </w:rPr>
                                 </w:pPr>
-                                <w:proofErr w:type="spellStart"/>
                                 <w:r>
                                   <w:rPr>
                                     <w:color w:val="ED7D31" w:themeColor="accent2"/>
                                     <w:sz w:val="26"/>
                                     <w:szCs w:val="26"/>
                                   </w:rPr>
-                                  <w:t>Sebastian</w:t>
-                                </w:r>
-                                <w:proofErr w:type="spellEnd"/>
-                                <w:r>
-                                  <w:rPr>
-                                    <w:color w:val="ED7D31" w:themeColor="accent2"/>
-                                    <w:sz w:val="26"/>
-                                    <w:szCs w:val="26"/>
-                                  </w:rPr>
-                                  <w:t xml:space="preserve"> </w:t>
-                                </w:r>
-                                <w:proofErr w:type="spellStart"/>
-                                <w:r>
-                                  <w:rPr>
-                                    <w:color w:val="ED7D31" w:themeColor="accent2"/>
-                                    <w:sz w:val="26"/>
-                                    <w:szCs w:val="26"/>
-                                  </w:rPr>
-                                  <w:t>Ivan</w:t>
-                                </w:r>
-                                <w:proofErr w:type="spellEnd"/>
-                                <w:r>
-                                  <w:rPr>
-                                    <w:color w:val="ED7D31" w:themeColor="accent2"/>
-                                    <w:sz w:val="26"/>
-                                    <w:szCs w:val="26"/>
-                                  </w:rPr>
-                                  <w:t xml:space="preserve"> </w:t>
-                                </w:r>
-                                <w:proofErr w:type="spellStart"/>
-                                <w:r>
-                                  <w:rPr>
-                                    <w:color w:val="ED7D31" w:themeColor="accent2"/>
-                                    <w:sz w:val="26"/>
-                                    <w:szCs w:val="26"/>
-                                  </w:rPr>
-                                  <w:t>Puyelli</w:t>
-                                </w:r>
-                                <w:proofErr w:type="spellEnd"/>
-                                <w:r>
-                                  <w:rPr>
-                                    <w:color w:val="ED7D31" w:themeColor="accent2"/>
-                                    <w:sz w:val="26"/>
-                                    <w:szCs w:val="26"/>
-                                  </w:rPr>
-                                  <w:t xml:space="preserve"> Latour</w:t>
+                                  <w:t>Sebastian Ivan Puyelli Latour</w:t>
                                 </w:r>
                               </w:p>
                               <w:p>
@@ -1001,25 +871,7 @@
                                     <w:sz w:val="20"/>
                                     <w:szCs w:val="20"/>
                                   </w:rPr>
-                                  <w:t xml:space="preserve">Repositorio </w:t>
-                                </w:r>
-                                <w:proofErr w:type="spellStart"/>
-                                <w:r>
-                                  <w:rPr>
-                                    <w:color w:val="ED7D31" w:themeColor="accent2"/>
-                                    <w:sz w:val="20"/>
-                                    <w:szCs w:val="20"/>
-                                  </w:rPr>
-                                  <w:t>Github</w:t>
-                                </w:r>
-                                <w:proofErr w:type="spellEnd"/>
-                                <w:r>
-                                  <w:rPr>
-                                    <w:color w:val="ED7D31" w:themeColor="accent2"/>
-                                    <w:sz w:val="20"/>
-                                    <w:szCs w:val="20"/>
-                                  </w:rPr>
-                                  <w:t xml:space="preserve">: </w:t>
+                                  <w:t xml:space="preserve">Repositorio Github: </w:t>
                                 </w:r>
                                 <w:hyperlink r:id="rId11" w:history="1">
                                   <w:r>
@@ -1176,21 +1028,12 @@
           <w:szCs w:val="22"/>
         </w:rPr>
       </w:pPr>
-      <w:proofErr w:type="spellStart"/>
-      <w:r>
-        <w:rPr>
-          <w:sz w:val="22"/>
-          <w:szCs w:val="22"/>
-        </w:rPr>
-        <w:t>Nº</w:t>
-      </w:r>
-      <w:proofErr w:type="spellEnd"/>
-      <w:r>
-        <w:rPr>
-          <w:sz w:val="22"/>
-          <w:szCs w:val="22"/>
-        </w:rPr>
-        <w:t xml:space="preserve"> de País </w:t>
+      <w:r>
+        <w:rPr>
+          <w:sz w:val="22"/>
+          <w:szCs w:val="22"/>
+        </w:rPr>
+        <w:t xml:space="preserve">Nº de País </w:t>
       </w:r>
     </w:p>
     <w:p>
@@ -1217,21 +1060,12 @@
           <w:szCs w:val="22"/>
         </w:rPr>
       </w:pPr>
-      <w:proofErr w:type="spellStart"/>
-      <w:r>
-        <w:rPr>
-          <w:sz w:val="22"/>
-          <w:szCs w:val="22"/>
-        </w:rPr>
-        <w:t>Nº</w:t>
-      </w:r>
-      <w:proofErr w:type="spellEnd"/>
-      <w:r>
-        <w:rPr>
-          <w:sz w:val="22"/>
-          <w:szCs w:val="22"/>
-        </w:rPr>
-        <w:t xml:space="preserve"> de ciudad </w:t>
+      <w:r>
+        <w:rPr>
+          <w:sz w:val="22"/>
+          <w:szCs w:val="22"/>
+        </w:rPr>
+        <w:t xml:space="preserve">Nº de ciudad </w:t>
       </w:r>
     </w:p>
     <w:p>
@@ -1258,21 +1092,12 @@
           <w:szCs w:val="22"/>
         </w:rPr>
       </w:pPr>
-      <w:proofErr w:type="spellStart"/>
-      <w:r>
-        <w:rPr>
-          <w:sz w:val="22"/>
-          <w:szCs w:val="22"/>
-        </w:rPr>
-        <w:t>Nº</w:t>
-      </w:r>
-      <w:proofErr w:type="spellEnd"/>
-      <w:r>
-        <w:rPr>
-          <w:sz w:val="22"/>
-          <w:szCs w:val="22"/>
-        </w:rPr>
-        <w:t xml:space="preserve"> de zona </w:t>
+      <w:r>
+        <w:rPr>
+          <w:sz w:val="22"/>
+          <w:szCs w:val="22"/>
+        </w:rPr>
+        <w:t xml:space="preserve">Nº de zona </w:t>
       </w:r>
     </w:p>
     <w:p>
@@ -1299,21 +1124,12 @@
           <w:szCs w:val="22"/>
         </w:rPr>
       </w:pPr>
-      <w:proofErr w:type="spellStart"/>
-      <w:r>
-        <w:rPr>
-          <w:sz w:val="22"/>
-          <w:szCs w:val="22"/>
-        </w:rPr>
-        <w:t>Nº</w:t>
-      </w:r>
-      <w:proofErr w:type="spellEnd"/>
-      <w:r>
-        <w:rPr>
-          <w:sz w:val="22"/>
-          <w:szCs w:val="22"/>
-        </w:rPr>
-        <w:t xml:space="preserve"> de hotel </w:t>
+      <w:r>
+        <w:rPr>
+          <w:sz w:val="22"/>
+          <w:szCs w:val="22"/>
+        </w:rPr>
+        <w:t xml:space="preserve">Nº de hotel </w:t>
       </w:r>
     </w:p>
     <w:p>
@@ -1422,21 +1238,12 @@
           <w:szCs w:val="22"/>
         </w:rPr>
       </w:pPr>
-      <w:proofErr w:type="spellStart"/>
-      <w:r>
-        <w:rPr>
-          <w:sz w:val="22"/>
-          <w:szCs w:val="22"/>
-        </w:rPr>
-        <w:t>Descrip</w:t>
-      </w:r>
-      <w:proofErr w:type="spellEnd"/>
-      <w:r>
-        <w:rPr>
-          <w:sz w:val="22"/>
-          <w:szCs w:val="22"/>
-        </w:rPr>
-        <w:t xml:space="preserve">. Facilidad </w:t>
+      <w:r>
+        <w:rPr>
+          <w:sz w:val="22"/>
+          <w:szCs w:val="22"/>
+        </w:rPr>
+        <w:t xml:space="preserve">Descrip. Facilidad </w:t>
       </w:r>
     </w:p>
     <w:p>
@@ -1452,23 +1259,7 @@
           <w:sz w:val="22"/>
           <w:szCs w:val="22"/>
         </w:rPr>
-        <w:t>Habitaciones *(</w:t>
-      </w:r>
-      <w:proofErr w:type="gramStart"/>
-      <w:r>
-        <w:rPr>
-          <w:sz w:val="22"/>
-          <w:szCs w:val="22"/>
-        </w:rPr>
-        <w:t>1,n</w:t>
-      </w:r>
-      <w:proofErr w:type="gramEnd"/>
-      <w:r>
-        <w:rPr>
-          <w:sz w:val="22"/>
-          <w:szCs w:val="22"/>
-        </w:rPr>
-        <w:t xml:space="preserve">) </w:t>
+        <w:t xml:space="preserve">Habitaciones *(1,n) </w:t>
       </w:r>
     </w:p>
     <w:p>
@@ -1480,21 +1271,12 @@
           <w:szCs w:val="22"/>
         </w:rPr>
       </w:pPr>
-      <w:proofErr w:type="spellStart"/>
-      <w:r>
-        <w:rPr>
-          <w:sz w:val="22"/>
-          <w:szCs w:val="22"/>
-        </w:rPr>
-        <w:t>Nº</w:t>
-      </w:r>
-      <w:proofErr w:type="spellEnd"/>
-      <w:r>
-        <w:rPr>
-          <w:sz w:val="22"/>
-          <w:szCs w:val="22"/>
-        </w:rPr>
-        <w:t xml:space="preserve"> de habitación </w:t>
+      <w:r>
+        <w:rPr>
+          <w:sz w:val="22"/>
+          <w:szCs w:val="22"/>
+        </w:rPr>
+        <w:t xml:space="preserve">Nº de habitación </w:t>
       </w:r>
     </w:p>
     <w:p>
@@ -1523,21 +1305,12 @@
           <w:szCs w:val="22"/>
         </w:rPr>
       </w:pPr>
-      <w:proofErr w:type="spellStart"/>
-      <w:r>
-        <w:rPr>
-          <w:sz w:val="22"/>
-          <w:szCs w:val="22"/>
-        </w:rPr>
-        <w:t>Descrip</w:t>
-      </w:r>
-      <w:proofErr w:type="spellEnd"/>
-      <w:r>
-        <w:rPr>
-          <w:sz w:val="22"/>
-          <w:szCs w:val="22"/>
-        </w:rPr>
-        <w:t xml:space="preserve">. Tipo de habitación </w:t>
+      <w:r>
+        <w:rPr>
+          <w:sz w:val="22"/>
+          <w:szCs w:val="22"/>
+        </w:rPr>
+        <w:t xml:space="preserve">Descrip. Tipo de habitación </w:t>
       </w:r>
     </w:p>
     <w:p>
@@ -1571,23 +1344,7 @@
           <w:sz w:val="22"/>
           <w:szCs w:val="22"/>
         </w:rPr>
-        <w:t>Diferencial por temporada alta *(</w:t>
-      </w:r>
-      <w:proofErr w:type="gramStart"/>
-      <w:r>
-        <w:rPr>
-          <w:sz w:val="22"/>
-          <w:szCs w:val="22"/>
-        </w:rPr>
-        <w:t>1,n</w:t>
-      </w:r>
-      <w:proofErr w:type="gramEnd"/>
-      <w:r>
-        <w:rPr>
-          <w:sz w:val="22"/>
-          <w:szCs w:val="22"/>
-        </w:rPr>
-        <w:t xml:space="preserve">) </w:t>
+        <w:t xml:space="preserve">Diferencial por temporada alta *(1,n) </w:t>
       </w:r>
     </w:p>
     <w:p>
@@ -1633,21 +1390,12 @@
           <w:szCs w:val="22"/>
         </w:rPr>
       </w:pPr>
-      <w:proofErr w:type="spellStart"/>
-      <w:r>
-        <w:rPr>
-          <w:sz w:val="22"/>
-          <w:szCs w:val="22"/>
-        </w:rPr>
-        <w:t>Porc</w:t>
-      </w:r>
-      <w:proofErr w:type="spellEnd"/>
-      <w:r>
-        <w:rPr>
-          <w:sz w:val="22"/>
-          <w:szCs w:val="22"/>
-        </w:rPr>
-        <w:t xml:space="preserve">. de ajuste </w:t>
+      <w:r>
+        <w:rPr>
+          <w:sz w:val="22"/>
+          <w:szCs w:val="22"/>
+        </w:rPr>
+        <w:t xml:space="preserve">Porc. de ajuste </w:t>
       </w:r>
     </w:p>
     <w:p>
@@ -1736,23 +1484,7 @@
           <w:sz w:val="22"/>
           <w:szCs w:val="22"/>
         </w:rPr>
-        <w:t xml:space="preserve">La categoría de hoteles (0 a 6 estrellas) y el </w:t>
-      </w:r>
-      <w:proofErr w:type="spellStart"/>
-      <w:r>
-        <w:rPr>
-          <w:sz w:val="22"/>
-          <w:szCs w:val="22"/>
-        </w:rPr>
-        <w:t>nº</w:t>
-      </w:r>
-      <w:proofErr w:type="spellEnd"/>
-      <w:r>
-        <w:rPr>
-          <w:sz w:val="22"/>
-          <w:szCs w:val="22"/>
-        </w:rPr>
-        <w:t xml:space="preserve"> de país es internacional </w:t>
+        <w:t xml:space="preserve">La categoría de hoteles (0 a 6 estrellas) y el nº de país es internacional </w:t>
       </w:r>
     </w:p>
     <w:p>
@@ -1773,23 +1505,7 @@
           <w:sz w:val="22"/>
           <w:szCs w:val="22"/>
         </w:rPr>
-        <w:t xml:space="preserve">El </w:t>
-      </w:r>
-      <w:proofErr w:type="spellStart"/>
-      <w:r>
-        <w:rPr>
-          <w:sz w:val="22"/>
-          <w:szCs w:val="22"/>
-        </w:rPr>
-        <w:t>nº</w:t>
-      </w:r>
-      <w:proofErr w:type="spellEnd"/>
-      <w:r>
-        <w:rPr>
-          <w:sz w:val="22"/>
-          <w:szCs w:val="22"/>
-        </w:rPr>
-        <w:t xml:space="preserve"> de hotel solo es único dentro de una zona de una determinada ciudad, de un determinado país </w:t>
+        <w:t xml:space="preserve">El nº de hotel solo es único dentro de una zona de una determinada ciudad, de un determinado país </w:t>
       </w:r>
     </w:p>
     <w:p>
@@ -1825,23 +1541,7 @@
           <w:sz w:val="22"/>
           <w:szCs w:val="22"/>
         </w:rPr>
-        <w:t xml:space="preserve"> ofrecidas están codificadas internacionalmente (traslado al aeropuerto, </w:t>
-      </w:r>
-      <w:proofErr w:type="spellStart"/>
-      <w:r>
-        <w:rPr>
-          <w:sz w:val="22"/>
-          <w:szCs w:val="22"/>
-        </w:rPr>
-        <w:t>accesibiidad</w:t>
-      </w:r>
-      <w:proofErr w:type="spellEnd"/>
-      <w:r>
-        <w:rPr>
-          <w:sz w:val="22"/>
-          <w:szCs w:val="22"/>
-        </w:rPr>
-        <w:t xml:space="preserve">, pileta, etc.) </w:t>
+        <w:t xml:space="preserve"> ofrecidas están codificadas internacionalmente (traslado al aeropuerto, accesibiidad, pileta, etc.) </w:t>
       </w:r>
     </w:p>
     <w:p>
@@ -1862,23 +1562,7 @@
           <w:sz w:val="22"/>
           <w:szCs w:val="22"/>
         </w:rPr>
-        <w:t xml:space="preserve">Los tipos de habitación están </w:t>
-      </w:r>
-      <w:proofErr w:type="gramStart"/>
-      <w:r>
-        <w:rPr>
-          <w:sz w:val="22"/>
-          <w:szCs w:val="22"/>
-        </w:rPr>
-        <w:t>codificadas</w:t>
-      </w:r>
-      <w:proofErr w:type="gramEnd"/>
-      <w:r>
-        <w:rPr>
-          <w:sz w:val="22"/>
-          <w:szCs w:val="22"/>
-        </w:rPr>
-        <w:t xml:space="preserve"> internacionalmente (individual, doble, estudio, suite etc.) </w:t>
+        <w:t xml:space="preserve">Los tipos de habitación están codificadas internacionalmente (individual, doble, estudio, suite etc.) </w:t>
       </w:r>
     </w:p>
     <w:p>
@@ -1945,6 +1629,59 @@
           <w:u w:val="single"/>
         </w:rPr>
       </w:pPr>
+      <w:r>
+        <w:rPr>
+          <w:noProof/>
+        </w:rPr>
+        <w:drawing>
+          <wp:inline distT="0" distB="0" distL="0" distR="0" wp14:anchorId="208C30A5" wp14:editId="56A25B4E">
+            <wp:extent cx="5612130" cy="4409440"/>
+            <wp:effectExtent l="0" t="0" r="7620" b="0"/>
+            <wp:docPr id="2" name="Imagen 2"/>
+            <wp:cNvGraphicFramePr>
+              <a:graphicFrameLocks xmlns:a="http://schemas.openxmlformats.org/drawingml/2006/main" noChangeAspect="1"/>
+            </wp:cNvGraphicFramePr>
+            <a:graphic xmlns:a="http://schemas.openxmlformats.org/drawingml/2006/main">
+              <a:graphicData uri="http://schemas.openxmlformats.org/drawingml/2006/picture">
+                <pic:pic xmlns:pic="http://schemas.openxmlformats.org/drawingml/2006/picture">
+                  <pic:nvPicPr>
+                    <pic:cNvPr id="0" name="Picture 3"/>
+                    <pic:cNvPicPr>
+                      <a:picLocks noChangeAspect="1" noChangeArrowheads="1"/>
+                    </pic:cNvPicPr>
+                  </pic:nvPicPr>
+                  <pic:blipFill>
+                    <a:blip r:embed="rId12">
+                      <a:extLst>
+                        <a:ext uri="{28A0092B-C50C-407E-A947-70E740481C1C}">
+                          <a14:useLocalDpi xmlns:a14="http://schemas.microsoft.com/office/drawing/2010/main" val="0"/>
+                        </a:ext>
+                      </a:extLst>
+                    </a:blip>
+                    <a:srcRect/>
+                    <a:stretch>
+                      <a:fillRect/>
+                    </a:stretch>
+                  </pic:blipFill>
+                  <pic:spPr bwMode="auto">
+                    <a:xfrm>
+                      <a:off x="0" y="0"/>
+                      <a:ext cx="5612130" cy="4409440"/>
+                    </a:xfrm>
+                    <a:prstGeom prst="rect">
+                      <a:avLst/>
+                    </a:prstGeom>
+                    <a:noFill/>
+                    <a:ln>
+                      <a:noFill/>
+                    </a:ln>
+                  </pic:spPr>
+                </pic:pic>
+              </a:graphicData>
+            </a:graphic>
+          </wp:inline>
+        </w:drawing>
+      </w:r>
     </w:p>
     <w:p>
       <w:pPr>
@@ -2027,8 +1764,8 @@
       </w:pPr>
     </w:p>
     <w:sectPr>
-      <w:headerReference w:type="default" r:id="rId12"/>
-      <w:footerReference w:type="default" r:id="rId13"/>
+      <w:headerReference w:type="default" r:id="rId13"/>
+      <w:footerReference w:type="default" r:id="rId14"/>
       <w:pgSz w:w="12240" w:h="15840"/>
       <w:pgMar w:top="1417" w:right="1701" w:bottom="1417" w:left="1701" w:header="720" w:footer="720" w:gutter="0"/>
       <w:pgNumType w:start="0"/>
@@ -3319,6 +3056,7 @@
   </w:compat>
   <w:rsids>
     <w:rsidRoot w:val="00355354"/>
+    <w:rsid w:val="0017117B"/>
     <w:rsid w:val="00355354"/>
     <w:rsid w:val="00380698"/>
     <w:rsid w:val="00430078"/>

</xml_diff>

<commit_message>
Versión entregada de word
</commit_message>
<xml_diff>
--- a/TPII_Hoteles/Grupo1_Hoteles.docx
+++ b/TPII_Hoteles/Grupo1_Hoteles.docx
@@ -191,7 +191,25 @@
                                               <w:sz w:val="52"/>
                                               <w:szCs w:val="52"/>
                                             </w:rPr>
-                                            <w:t>Grupo I - Diseño y administración de bases de datos – 16/04/2021</w:t>
+                                            <w:t xml:space="preserve">Grupo I - Diseño y administración de bases de datos – </w:t>
+                                          </w:r>
+                                          <w:r>
+                                            <w:rPr>
+                                              <w:caps/>
+                                              <w:color w:val="191919" w:themeColor="text1" w:themeTint="E6"/>
+                                              <w:sz w:val="52"/>
+                                              <w:szCs w:val="52"/>
+                                            </w:rPr>
+                                            <w:t>23</w:t>
+                                          </w:r>
+                                          <w:r>
+                                            <w:rPr>
+                                              <w:caps/>
+                                              <w:color w:val="191919" w:themeColor="text1" w:themeTint="E6"/>
+                                              <w:sz w:val="52"/>
+                                              <w:szCs w:val="52"/>
+                                            </w:rPr>
+                                            <w:t>/04/2021</w:t>
                                           </w:r>
                                         </w:p>
                                       </w:sdtContent>
@@ -259,8 +277,18 @@
                                           <w:sz w:val="26"/>
                                           <w:szCs w:val="26"/>
                                         </w:rPr>
-                                        <w:t>– TP Normalizacion</w:t>
+                                        <w:t xml:space="preserve">– TP </w:t>
                                       </w:r>
+                                      <w:proofErr w:type="spellStart"/>
+                                      <w:r>
+                                        <w:rPr>
+                                          <w:color w:val="ED7D31" w:themeColor="accent2"/>
+                                          <w:sz w:val="26"/>
+                                          <w:szCs w:val="26"/>
+                                        </w:rPr>
+                                        <w:t>Normalizacion</w:t>
+                                      </w:r>
+                                      <w:proofErr w:type="spellEnd"/>
                                     </w:p>
                                     <w:sdt>
                                       <w:sdtPr>
@@ -330,13 +358,59 @@
                                           <w:szCs w:val="26"/>
                                         </w:rPr>
                                       </w:pPr>
+                                      <w:proofErr w:type="spellStart"/>
                                       <w:r>
                                         <w:rPr>
                                           <w:color w:val="ED7D31" w:themeColor="accent2"/>
                                           <w:sz w:val="26"/>
                                           <w:szCs w:val="26"/>
                                         </w:rPr>
-                                        <w:t>Sebastian Ivan Puyelli Latour</w:t>
+                                        <w:t>Sebastian</w:t>
+                                      </w:r>
+                                      <w:proofErr w:type="spellEnd"/>
+                                      <w:r>
+                                        <w:rPr>
+                                          <w:color w:val="ED7D31" w:themeColor="accent2"/>
+                                          <w:sz w:val="26"/>
+                                          <w:szCs w:val="26"/>
+                                        </w:rPr>
+                                        <w:t xml:space="preserve"> </w:t>
+                                      </w:r>
+                                      <w:proofErr w:type="spellStart"/>
+                                      <w:r>
+                                        <w:rPr>
+                                          <w:color w:val="ED7D31" w:themeColor="accent2"/>
+                                          <w:sz w:val="26"/>
+                                          <w:szCs w:val="26"/>
+                                        </w:rPr>
+                                        <w:t>Ivan</w:t>
+                                      </w:r>
+                                      <w:proofErr w:type="spellEnd"/>
+                                      <w:r>
+                                        <w:rPr>
+                                          <w:color w:val="ED7D31" w:themeColor="accent2"/>
+                                          <w:sz w:val="26"/>
+                                          <w:szCs w:val="26"/>
+                                        </w:rPr>
+                                        <w:t xml:space="preserve"> </w:t>
+                                      </w:r>
+                                      <w:proofErr w:type="spellStart"/>
+                                      <w:r>
+                                        <w:rPr>
+                                          <w:color w:val="ED7D31" w:themeColor="accent2"/>
+                                          <w:sz w:val="26"/>
+                                          <w:szCs w:val="26"/>
+                                        </w:rPr>
+                                        <w:t>Puyelli</w:t>
+                                      </w:r>
+                                      <w:proofErr w:type="spellEnd"/>
+                                      <w:r>
+                                        <w:rPr>
+                                          <w:color w:val="ED7D31" w:themeColor="accent2"/>
+                                          <w:sz w:val="26"/>
+                                          <w:szCs w:val="26"/>
+                                        </w:rPr>
+                                        <w:t xml:space="preserve"> Latour</w:t>
                                       </w:r>
                                     </w:p>
                                     <w:p>
@@ -401,7 +475,25 @@
                                           <w:sz w:val="20"/>
                                           <w:szCs w:val="20"/>
                                         </w:rPr>
-                                        <w:t xml:space="preserve">Repositorio Github: </w:t>
+                                        <w:t xml:space="preserve">Repositorio </w:t>
+                                      </w:r>
+                                      <w:proofErr w:type="spellStart"/>
+                                      <w:r>
+                                        <w:rPr>
+                                          <w:color w:val="ED7D31" w:themeColor="accent2"/>
+                                          <w:sz w:val="20"/>
+                                          <w:szCs w:val="20"/>
+                                        </w:rPr>
+                                        <w:t>Github</w:t>
+                                      </w:r>
+                                      <w:proofErr w:type="spellEnd"/>
+                                      <w:r>
+                                        <w:rPr>
+                                          <w:color w:val="ED7D31" w:themeColor="accent2"/>
+                                          <w:sz w:val="20"/>
+                                          <w:szCs w:val="20"/>
+                                        </w:rPr>
+                                        <w:t xml:space="preserve">: </w:t>
                                       </w:r>
                                       <w:hyperlink r:id="rId10" w:history="1">
                                         <w:r>
@@ -661,7 +753,25 @@
                                         <w:sz w:val="52"/>
                                         <w:szCs w:val="52"/>
                                       </w:rPr>
-                                      <w:t>Grupo I - Diseño y administración de bases de datos – 16/04/2021</w:t>
+                                      <w:t xml:space="preserve">Grupo I - Diseño y administración de bases de datos – </w:t>
+                                    </w:r>
+                                    <w:r>
+                                      <w:rPr>
+                                        <w:caps/>
+                                        <w:color w:val="191919" w:themeColor="text1" w:themeTint="E6"/>
+                                        <w:sz w:val="52"/>
+                                        <w:szCs w:val="52"/>
+                                      </w:rPr>
+                                      <w:t>23</w:t>
+                                    </w:r>
+                                    <w:r>
+                                      <w:rPr>
+                                        <w:caps/>
+                                        <w:color w:val="191919" w:themeColor="text1" w:themeTint="E6"/>
+                                        <w:sz w:val="52"/>
+                                        <w:szCs w:val="52"/>
+                                      </w:rPr>
+                                      <w:t>/04/2021</w:t>
                                     </w:r>
                                   </w:p>
                                 </w:sdtContent>
@@ -729,8 +839,18 @@
                                     <w:sz w:val="26"/>
                                     <w:szCs w:val="26"/>
                                   </w:rPr>
-                                  <w:t>– TP Normalizacion</w:t>
+                                  <w:t xml:space="preserve">– TP </w:t>
                                 </w:r>
+                                <w:proofErr w:type="spellStart"/>
+                                <w:r>
+                                  <w:rPr>
+                                    <w:color w:val="ED7D31" w:themeColor="accent2"/>
+                                    <w:sz w:val="26"/>
+                                    <w:szCs w:val="26"/>
+                                  </w:rPr>
+                                  <w:t>Normalizacion</w:t>
+                                </w:r>
+                                <w:proofErr w:type="spellEnd"/>
                               </w:p>
                               <w:sdt>
                                 <w:sdtPr>
@@ -800,13 +920,59 @@
                                     <w:szCs w:val="26"/>
                                   </w:rPr>
                                 </w:pPr>
+                                <w:proofErr w:type="spellStart"/>
                                 <w:r>
                                   <w:rPr>
                                     <w:color w:val="ED7D31" w:themeColor="accent2"/>
                                     <w:sz w:val="26"/>
                                     <w:szCs w:val="26"/>
                                   </w:rPr>
-                                  <w:t>Sebastian Ivan Puyelli Latour</w:t>
+                                  <w:t>Sebastian</w:t>
+                                </w:r>
+                                <w:proofErr w:type="spellEnd"/>
+                                <w:r>
+                                  <w:rPr>
+                                    <w:color w:val="ED7D31" w:themeColor="accent2"/>
+                                    <w:sz w:val="26"/>
+                                    <w:szCs w:val="26"/>
+                                  </w:rPr>
+                                  <w:t xml:space="preserve"> </w:t>
+                                </w:r>
+                                <w:proofErr w:type="spellStart"/>
+                                <w:r>
+                                  <w:rPr>
+                                    <w:color w:val="ED7D31" w:themeColor="accent2"/>
+                                    <w:sz w:val="26"/>
+                                    <w:szCs w:val="26"/>
+                                  </w:rPr>
+                                  <w:t>Ivan</w:t>
+                                </w:r>
+                                <w:proofErr w:type="spellEnd"/>
+                                <w:r>
+                                  <w:rPr>
+                                    <w:color w:val="ED7D31" w:themeColor="accent2"/>
+                                    <w:sz w:val="26"/>
+                                    <w:szCs w:val="26"/>
+                                  </w:rPr>
+                                  <w:t xml:space="preserve"> </w:t>
+                                </w:r>
+                                <w:proofErr w:type="spellStart"/>
+                                <w:r>
+                                  <w:rPr>
+                                    <w:color w:val="ED7D31" w:themeColor="accent2"/>
+                                    <w:sz w:val="26"/>
+                                    <w:szCs w:val="26"/>
+                                  </w:rPr>
+                                  <w:t>Puyelli</w:t>
+                                </w:r>
+                                <w:proofErr w:type="spellEnd"/>
+                                <w:r>
+                                  <w:rPr>
+                                    <w:color w:val="ED7D31" w:themeColor="accent2"/>
+                                    <w:sz w:val="26"/>
+                                    <w:szCs w:val="26"/>
+                                  </w:rPr>
+                                  <w:t xml:space="preserve"> Latour</w:t>
                                 </w:r>
                               </w:p>
                               <w:p>
@@ -871,7 +1037,25 @@
                                     <w:sz w:val="20"/>
                                     <w:szCs w:val="20"/>
                                   </w:rPr>
-                                  <w:t xml:space="preserve">Repositorio Github: </w:t>
+                                  <w:t xml:space="preserve">Repositorio </w:t>
+                                </w:r>
+                                <w:proofErr w:type="spellStart"/>
+                                <w:r>
+                                  <w:rPr>
+                                    <w:color w:val="ED7D31" w:themeColor="accent2"/>
+                                    <w:sz w:val="20"/>
+                                    <w:szCs w:val="20"/>
+                                  </w:rPr>
+                                  <w:t>Github</w:t>
+                                </w:r>
+                                <w:proofErr w:type="spellEnd"/>
+                                <w:r>
+                                  <w:rPr>
+                                    <w:color w:val="ED7D31" w:themeColor="accent2"/>
+                                    <w:sz w:val="20"/>
+                                    <w:szCs w:val="20"/>
+                                  </w:rPr>
+                                  <w:t xml:space="preserve">: </w:t>
                                 </w:r>
                                 <w:hyperlink r:id="rId11" w:history="1">
                                   <w:r>
@@ -1028,12 +1212,21 @@
           <w:szCs w:val="22"/>
         </w:rPr>
       </w:pPr>
-      <w:r>
-        <w:rPr>
-          <w:sz w:val="22"/>
-          <w:szCs w:val="22"/>
-        </w:rPr>
-        <w:t xml:space="preserve">Nº de País </w:t>
+      <w:proofErr w:type="spellStart"/>
+      <w:r>
+        <w:rPr>
+          <w:sz w:val="22"/>
+          <w:szCs w:val="22"/>
+        </w:rPr>
+        <w:t>Nº</w:t>
+      </w:r>
+      <w:proofErr w:type="spellEnd"/>
+      <w:r>
+        <w:rPr>
+          <w:sz w:val="22"/>
+          <w:szCs w:val="22"/>
+        </w:rPr>
+        <w:t xml:space="preserve"> de País </w:t>
       </w:r>
     </w:p>
     <w:p>
@@ -1060,12 +1253,21 @@
           <w:szCs w:val="22"/>
         </w:rPr>
       </w:pPr>
-      <w:r>
-        <w:rPr>
-          <w:sz w:val="22"/>
-          <w:szCs w:val="22"/>
-        </w:rPr>
-        <w:t xml:space="preserve">Nº de ciudad </w:t>
+      <w:proofErr w:type="spellStart"/>
+      <w:r>
+        <w:rPr>
+          <w:sz w:val="22"/>
+          <w:szCs w:val="22"/>
+        </w:rPr>
+        <w:t>Nº</w:t>
+      </w:r>
+      <w:proofErr w:type="spellEnd"/>
+      <w:r>
+        <w:rPr>
+          <w:sz w:val="22"/>
+          <w:szCs w:val="22"/>
+        </w:rPr>
+        <w:t xml:space="preserve"> de ciudad </w:t>
       </w:r>
     </w:p>
     <w:p>
@@ -1092,12 +1294,21 @@
           <w:szCs w:val="22"/>
         </w:rPr>
       </w:pPr>
-      <w:r>
-        <w:rPr>
-          <w:sz w:val="22"/>
-          <w:szCs w:val="22"/>
-        </w:rPr>
-        <w:t xml:space="preserve">Nº de zona </w:t>
+      <w:proofErr w:type="spellStart"/>
+      <w:r>
+        <w:rPr>
+          <w:sz w:val="22"/>
+          <w:szCs w:val="22"/>
+        </w:rPr>
+        <w:t>Nº</w:t>
+      </w:r>
+      <w:proofErr w:type="spellEnd"/>
+      <w:r>
+        <w:rPr>
+          <w:sz w:val="22"/>
+          <w:szCs w:val="22"/>
+        </w:rPr>
+        <w:t xml:space="preserve"> de zona </w:t>
       </w:r>
     </w:p>
     <w:p>
@@ -1124,12 +1335,21 @@
           <w:szCs w:val="22"/>
         </w:rPr>
       </w:pPr>
-      <w:r>
-        <w:rPr>
-          <w:sz w:val="22"/>
-          <w:szCs w:val="22"/>
-        </w:rPr>
-        <w:t xml:space="preserve">Nº de hotel </w:t>
+      <w:proofErr w:type="spellStart"/>
+      <w:r>
+        <w:rPr>
+          <w:sz w:val="22"/>
+          <w:szCs w:val="22"/>
+        </w:rPr>
+        <w:t>Nº</w:t>
+      </w:r>
+      <w:proofErr w:type="spellEnd"/>
+      <w:r>
+        <w:rPr>
+          <w:sz w:val="22"/>
+          <w:szCs w:val="22"/>
+        </w:rPr>
+        <w:t xml:space="preserve"> de hotel </w:t>
       </w:r>
     </w:p>
     <w:p>
@@ -1238,12 +1458,21 @@
           <w:szCs w:val="22"/>
         </w:rPr>
       </w:pPr>
-      <w:r>
-        <w:rPr>
-          <w:sz w:val="22"/>
-          <w:szCs w:val="22"/>
-        </w:rPr>
-        <w:t xml:space="preserve">Descrip. Facilidad </w:t>
+      <w:proofErr w:type="spellStart"/>
+      <w:r>
+        <w:rPr>
+          <w:sz w:val="22"/>
+          <w:szCs w:val="22"/>
+        </w:rPr>
+        <w:t>Descrip</w:t>
+      </w:r>
+      <w:proofErr w:type="spellEnd"/>
+      <w:r>
+        <w:rPr>
+          <w:sz w:val="22"/>
+          <w:szCs w:val="22"/>
+        </w:rPr>
+        <w:t xml:space="preserve">. Facilidad </w:t>
       </w:r>
     </w:p>
     <w:p>
@@ -1259,7 +1488,23 @@
           <w:sz w:val="22"/>
           <w:szCs w:val="22"/>
         </w:rPr>
-        <w:t xml:space="preserve">Habitaciones *(1,n) </w:t>
+        <w:t>Habitaciones *(</w:t>
+      </w:r>
+      <w:proofErr w:type="gramStart"/>
+      <w:r>
+        <w:rPr>
+          <w:sz w:val="22"/>
+          <w:szCs w:val="22"/>
+        </w:rPr>
+        <w:t>1,n</w:t>
+      </w:r>
+      <w:proofErr w:type="gramEnd"/>
+      <w:r>
+        <w:rPr>
+          <w:sz w:val="22"/>
+          <w:szCs w:val="22"/>
+        </w:rPr>
+        <w:t xml:space="preserve">) </w:t>
       </w:r>
     </w:p>
     <w:p>
@@ -1271,12 +1516,21 @@
           <w:szCs w:val="22"/>
         </w:rPr>
       </w:pPr>
-      <w:r>
-        <w:rPr>
-          <w:sz w:val="22"/>
-          <w:szCs w:val="22"/>
-        </w:rPr>
-        <w:t xml:space="preserve">Nº de habitación </w:t>
+      <w:proofErr w:type="spellStart"/>
+      <w:r>
+        <w:rPr>
+          <w:sz w:val="22"/>
+          <w:szCs w:val="22"/>
+        </w:rPr>
+        <w:t>Nº</w:t>
+      </w:r>
+      <w:proofErr w:type="spellEnd"/>
+      <w:r>
+        <w:rPr>
+          <w:sz w:val="22"/>
+          <w:szCs w:val="22"/>
+        </w:rPr>
+        <w:t xml:space="preserve"> de habitación </w:t>
       </w:r>
     </w:p>
     <w:p>
@@ -1305,12 +1559,21 @@
           <w:szCs w:val="22"/>
         </w:rPr>
       </w:pPr>
-      <w:r>
-        <w:rPr>
-          <w:sz w:val="22"/>
-          <w:szCs w:val="22"/>
-        </w:rPr>
-        <w:t xml:space="preserve">Descrip. Tipo de habitación </w:t>
+      <w:proofErr w:type="spellStart"/>
+      <w:r>
+        <w:rPr>
+          <w:sz w:val="22"/>
+          <w:szCs w:val="22"/>
+        </w:rPr>
+        <w:t>Descrip</w:t>
+      </w:r>
+      <w:proofErr w:type="spellEnd"/>
+      <w:r>
+        <w:rPr>
+          <w:sz w:val="22"/>
+          <w:szCs w:val="22"/>
+        </w:rPr>
+        <w:t xml:space="preserve">. Tipo de habitación </w:t>
       </w:r>
     </w:p>
     <w:p>
@@ -1344,7 +1607,23 @@
           <w:sz w:val="22"/>
           <w:szCs w:val="22"/>
         </w:rPr>
-        <w:t xml:space="preserve">Diferencial por temporada alta *(1,n) </w:t>
+        <w:t>Diferencial por temporada alta *(</w:t>
+      </w:r>
+      <w:proofErr w:type="gramStart"/>
+      <w:r>
+        <w:rPr>
+          <w:sz w:val="22"/>
+          <w:szCs w:val="22"/>
+        </w:rPr>
+        <w:t>1,n</w:t>
+      </w:r>
+      <w:proofErr w:type="gramEnd"/>
+      <w:r>
+        <w:rPr>
+          <w:sz w:val="22"/>
+          <w:szCs w:val="22"/>
+        </w:rPr>
+        <w:t xml:space="preserve">) </w:t>
       </w:r>
     </w:p>
     <w:p>
@@ -1390,12 +1669,21 @@
           <w:szCs w:val="22"/>
         </w:rPr>
       </w:pPr>
-      <w:r>
-        <w:rPr>
-          <w:sz w:val="22"/>
-          <w:szCs w:val="22"/>
-        </w:rPr>
-        <w:t xml:space="preserve">Porc. de ajuste </w:t>
+      <w:proofErr w:type="spellStart"/>
+      <w:r>
+        <w:rPr>
+          <w:sz w:val="22"/>
+          <w:szCs w:val="22"/>
+        </w:rPr>
+        <w:t>Porc</w:t>
+      </w:r>
+      <w:proofErr w:type="spellEnd"/>
+      <w:r>
+        <w:rPr>
+          <w:sz w:val="22"/>
+          <w:szCs w:val="22"/>
+        </w:rPr>
+        <w:t xml:space="preserve">. de ajuste </w:t>
       </w:r>
     </w:p>
     <w:p>
@@ -1484,7 +1772,23 @@
           <w:sz w:val="22"/>
           <w:szCs w:val="22"/>
         </w:rPr>
-        <w:t xml:space="preserve">La categoría de hoteles (0 a 6 estrellas) y el nº de país es internacional </w:t>
+        <w:t xml:space="preserve">La categoría de hoteles (0 a 6 estrellas) y el </w:t>
+      </w:r>
+      <w:proofErr w:type="spellStart"/>
+      <w:r>
+        <w:rPr>
+          <w:sz w:val="22"/>
+          <w:szCs w:val="22"/>
+        </w:rPr>
+        <w:t>nº</w:t>
+      </w:r>
+      <w:proofErr w:type="spellEnd"/>
+      <w:r>
+        <w:rPr>
+          <w:sz w:val="22"/>
+          <w:szCs w:val="22"/>
+        </w:rPr>
+        <w:t xml:space="preserve"> de país es internacional </w:t>
       </w:r>
     </w:p>
     <w:p>
@@ -1505,7 +1809,23 @@
           <w:sz w:val="22"/>
           <w:szCs w:val="22"/>
         </w:rPr>
-        <w:t xml:space="preserve">El nº de hotel solo es único dentro de una zona de una determinada ciudad, de un determinado país </w:t>
+        <w:t xml:space="preserve">El </w:t>
+      </w:r>
+      <w:proofErr w:type="spellStart"/>
+      <w:r>
+        <w:rPr>
+          <w:sz w:val="22"/>
+          <w:szCs w:val="22"/>
+        </w:rPr>
+        <w:t>nº</w:t>
+      </w:r>
+      <w:proofErr w:type="spellEnd"/>
+      <w:r>
+        <w:rPr>
+          <w:sz w:val="22"/>
+          <w:szCs w:val="22"/>
+        </w:rPr>
+        <w:t xml:space="preserve"> de hotel solo es único dentro de una zona de una determinada ciudad, de un determinado país </w:t>
       </w:r>
     </w:p>
     <w:p>
@@ -1541,7 +1861,23 @@
           <w:sz w:val="22"/>
           <w:szCs w:val="22"/>
         </w:rPr>
-        <w:t xml:space="preserve"> ofrecidas están codificadas internacionalmente (traslado al aeropuerto, accesibiidad, pileta, etc.) </w:t>
+        <w:t xml:space="preserve"> ofrecidas están codificadas internacionalmente (traslado al aeropuerto, </w:t>
+      </w:r>
+      <w:proofErr w:type="spellStart"/>
+      <w:r>
+        <w:rPr>
+          <w:sz w:val="22"/>
+          <w:szCs w:val="22"/>
+        </w:rPr>
+        <w:t>accesibiidad</w:t>
+      </w:r>
+      <w:proofErr w:type="spellEnd"/>
+      <w:r>
+        <w:rPr>
+          <w:sz w:val="22"/>
+          <w:szCs w:val="22"/>
+        </w:rPr>
+        <w:t xml:space="preserve">, pileta, etc.) </w:t>
       </w:r>
     </w:p>
     <w:p>
@@ -1562,7 +1898,23 @@
           <w:sz w:val="22"/>
           <w:szCs w:val="22"/>
         </w:rPr>
-        <w:t xml:space="preserve">Los tipos de habitación están codificadas internacionalmente (individual, doble, estudio, suite etc.) </w:t>
+        <w:t xml:space="preserve">Los tipos de habitación están </w:t>
+      </w:r>
+      <w:proofErr w:type="gramStart"/>
+      <w:r>
+        <w:rPr>
+          <w:sz w:val="22"/>
+          <w:szCs w:val="22"/>
+        </w:rPr>
+        <w:t>codificadas</w:t>
+      </w:r>
+      <w:proofErr w:type="gramEnd"/>
+      <w:r>
+        <w:rPr>
+          <w:sz w:val="22"/>
+          <w:szCs w:val="22"/>
+        </w:rPr>
+        <w:t xml:space="preserve"> internacionalmente (individual, doble, estudio, suite etc.) </w:t>
       </w:r>
     </w:p>
     <w:p>
@@ -1634,10 +1986,10 @@
           <w:noProof/>
         </w:rPr>
         <w:drawing>
-          <wp:inline distT="0" distB="0" distL="0" distR="0" wp14:anchorId="208C30A5" wp14:editId="56A25B4E">
-            <wp:extent cx="5612130" cy="4409440"/>
+          <wp:inline distT="0" distB="0" distL="0" distR="0" wp14:anchorId="4A41B7D3" wp14:editId="3EA6E736">
+            <wp:extent cx="5612130" cy="4611370"/>
             <wp:effectExtent l="0" t="0" r="7620" b="0"/>
-            <wp:docPr id="2" name="Imagen 2"/>
+            <wp:docPr id="5" name="Imagen 5"/>
             <wp:cNvGraphicFramePr>
               <a:graphicFrameLocks xmlns:a="http://schemas.openxmlformats.org/drawingml/2006/main" noChangeAspect="1"/>
             </wp:cNvGraphicFramePr>
@@ -1666,7 +2018,7 @@
                   <pic:spPr bwMode="auto">
                     <a:xfrm>
                       <a:off x="0" y="0"/>
-                      <a:ext cx="5612130" cy="4409440"/>
+                      <a:ext cx="5612130" cy="4611370"/>
                     </a:xfrm>
                     <a:prstGeom prst="rect">
                       <a:avLst/>
@@ -1721,6 +2073,59 @@
     </w:p>
     <w:p>
       <w:r>
+        <w:rPr>
+          <w:noProof/>
+        </w:rPr>
+        <w:drawing>
+          <wp:inline distT="0" distB="0" distL="0" distR="0" wp14:anchorId="7E83BAB6" wp14:editId="5F33C423">
+            <wp:extent cx="5612130" cy="3171825"/>
+            <wp:effectExtent l="0" t="0" r="7620" b="9525"/>
+            <wp:docPr id="1" name="Imagen 1"/>
+            <wp:cNvGraphicFramePr>
+              <a:graphicFrameLocks xmlns:a="http://schemas.openxmlformats.org/drawingml/2006/main" noChangeAspect="1"/>
+            </wp:cNvGraphicFramePr>
+            <a:graphic xmlns:a="http://schemas.openxmlformats.org/drawingml/2006/main">
+              <a:graphicData uri="http://schemas.openxmlformats.org/drawingml/2006/picture">
+                <pic:pic xmlns:pic="http://schemas.openxmlformats.org/drawingml/2006/picture">
+                  <pic:nvPicPr>
+                    <pic:cNvPr id="0" name="Picture 1"/>
+                    <pic:cNvPicPr>
+                      <a:picLocks noChangeAspect="1" noChangeArrowheads="1"/>
+                    </pic:cNvPicPr>
+                  </pic:nvPicPr>
+                  <pic:blipFill>
+                    <a:blip r:embed="rId13" cstate="print">
+                      <a:extLst>
+                        <a:ext uri="{28A0092B-C50C-407E-A947-70E740481C1C}">
+                          <a14:useLocalDpi xmlns:a14="http://schemas.microsoft.com/office/drawing/2010/main" val="0"/>
+                        </a:ext>
+                      </a:extLst>
+                    </a:blip>
+                    <a:srcRect/>
+                    <a:stretch>
+                      <a:fillRect/>
+                    </a:stretch>
+                  </pic:blipFill>
+                  <pic:spPr bwMode="auto">
+                    <a:xfrm>
+                      <a:off x="0" y="0"/>
+                      <a:ext cx="5612130" cy="3171825"/>
+                    </a:xfrm>
+                    <a:prstGeom prst="rect">
+                      <a:avLst/>
+                    </a:prstGeom>
+                    <a:noFill/>
+                    <a:ln>
+                      <a:noFill/>
+                    </a:ln>
+                  </pic:spPr>
+                </pic:pic>
+              </a:graphicData>
+            </a:graphic>
+          </wp:inline>
+        </w:drawing>
+      </w:r>
+      <w:r>
         <w:br w:type="page"/>
       </w:r>
     </w:p>
@@ -1756,16 +2161,71 @@
         <w:t>.</w:t>
       </w:r>
     </w:p>
+    <w:p/>
+    <w:p/>
     <w:p>
       <w:pPr>
         <w:rPr>
           <w:u w:val="single"/>
         </w:rPr>
       </w:pPr>
+      <w:r>
+        <w:rPr>
+          <w:noProof/>
+        </w:rPr>
+        <w:drawing>
+          <wp:inline distT="0" distB="0" distL="0" distR="0" wp14:anchorId="75930B1C" wp14:editId="52947656">
+            <wp:extent cx="5612130" cy="2612390"/>
+            <wp:effectExtent l="0" t="0" r="7620" b="0"/>
+            <wp:docPr id="4" name="Imagen 4"/>
+            <wp:cNvGraphicFramePr>
+              <a:graphicFrameLocks xmlns:a="http://schemas.openxmlformats.org/drawingml/2006/main" noChangeAspect="1"/>
+            </wp:cNvGraphicFramePr>
+            <a:graphic xmlns:a="http://schemas.openxmlformats.org/drawingml/2006/main">
+              <a:graphicData uri="http://schemas.openxmlformats.org/drawingml/2006/picture">
+                <pic:pic xmlns:pic="http://schemas.openxmlformats.org/drawingml/2006/picture">
+                  <pic:nvPicPr>
+                    <pic:cNvPr id="0" name="Picture 1"/>
+                    <pic:cNvPicPr>
+                      <a:picLocks noChangeAspect="1" noChangeArrowheads="1"/>
+                    </pic:cNvPicPr>
+                  </pic:nvPicPr>
+                  <pic:blipFill>
+                    <a:blip r:embed="rId14" cstate="print">
+                      <a:extLst>
+                        <a:ext uri="{28A0092B-C50C-407E-A947-70E740481C1C}">
+                          <a14:useLocalDpi xmlns:a14="http://schemas.microsoft.com/office/drawing/2010/main" val="0"/>
+                        </a:ext>
+                      </a:extLst>
+                    </a:blip>
+                    <a:srcRect/>
+                    <a:stretch>
+                      <a:fillRect/>
+                    </a:stretch>
+                  </pic:blipFill>
+                  <pic:spPr bwMode="auto">
+                    <a:xfrm>
+                      <a:off x="0" y="0"/>
+                      <a:ext cx="5612130" cy="2612390"/>
+                    </a:xfrm>
+                    <a:prstGeom prst="rect">
+                      <a:avLst/>
+                    </a:prstGeom>
+                    <a:noFill/>
+                    <a:ln>
+                      <a:noFill/>
+                    </a:ln>
+                  </pic:spPr>
+                </pic:pic>
+              </a:graphicData>
+            </a:graphic>
+          </wp:inline>
+        </w:drawing>
+      </w:r>
     </w:p>
     <w:sectPr>
-      <w:headerReference w:type="default" r:id="rId13"/>
-      <w:footerReference w:type="default" r:id="rId14"/>
+      <w:headerReference w:type="default" r:id="rId15"/>
+      <w:footerReference w:type="default" r:id="rId16"/>
       <w:pgSz w:w="12240" w:h="15840"/>
       <w:pgMar w:top="1417" w:right="1701" w:bottom="1417" w:left="1701" w:header="720" w:footer="720" w:gutter="0"/>
       <w:pgNumType w:start="0"/>
@@ -2007,16 +2467,7 @@
             <w:sz w:val="26"/>
             <w:szCs w:val="26"/>
           </w:rPr>
-          <w:t>Grupo I - Diseño y administración de bases de datos</w:t>
-        </w:r>
-        <w:r>
-          <w:rPr>
-            <w:rFonts w:asciiTheme="majorHAnsi" w:eastAsiaTheme="majorEastAsia" w:hAnsiTheme="majorHAnsi" w:cstheme="majorBidi"/>
-            <w:color w:val="2F5496" w:themeColor="accent1" w:themeShade="BF"/>
-            <w:sz w:val="26"/>
-            <w:szCs w:val="26"/>
-          </w:rPr>
-          <w:t xml:space="preserve"> – 16/04/2021</w:t>
+          <w:t>Grupo I - Diseño y administración de bases de datos – 23/04/2021</w:t>
         </w:r>
       </w:sdtContent>
     </w:sdt>
@@ -3057,11 +3508,14 @@
   <w:rsids>
     <w:rsidRoot w:val="00355354"/>
     <w:rsid w:val="0017117B"/>
+    <w:rsid w:val="002B474A"/>
     <w:rsid w:val="00355354"/>
     <w:rsid w:val="00380698"/>
     <w:rsid w:val="00430078"/>
+    <w:rsid w:val="005B314A"/>
     <w:rsid w:val="00785984"/>
     <w:rsid w:val="009B6D94"/>
+    <w:rsid w:val="00B05AE0"/>
     <w:rsid w:val="00D623A8"/>
   </w:rsids>
   <m:mathPr>

</xml_diff>

<commit_message>
Se corrige entrega con der actualizado
</commit_message>
<xml_diff>
--- a/TPII_Hoteles/Grupo1_Hoteles.docx
+++ b/TPII_Hoteles/Grupo1_Hoteles.docx
@@ -277,18 +277,8 @@
                                           <w:sz w:val="26"/>
                                           <w:szCs w:val="26"/>
                                         </w:rPr>
-                                        <w:t xml:space="preserve">– TP </w:t>
+                                        <w:t>– TP Normalizacion</w:t>
                                       </w:r>
-                                      <w:proofErr w:type="spellStart"/>
-                                      <w:r>
-                                        <w:rPr>
-                                          <w:color w:val="ED7D31" w:themeColor="accent2"/>
-                                          <w:sz w:val="26"/>
-                                          <w:szCs w:val="26"/>
-                                        </w:rPr>
-                                        <w:t>Normalizacion</w:t>
-                                      </w:r>
-                                      <w:proofErr w:type="spellEnd"/>
                                     </w:p>
                                     <w:sdt>
                                       <w:sdtPr>
@@ -358,59 +348,13 @@
                                           <w:szCs w:val="26"/>
                                         </w:rPr>
                                       </w:pPr>
-                                      <w:proofErr w:type="spellStart"/>
                                       <w:r>
                                         <w:rPr>
                                           <w:color w:val="ED7D31" w:themeColor="accent2"/>
                                           <w:sz w:val="26"/>
                                           <w:szCs w:val="26"/>
                                         </w:rPr>
-                                        <w:t>Sebastian</w:t>
-                                      </w:r>
-                                      <w:proofErr w:type="spellEnd"/>
-                                      <w:r>
-                                        <w:rPr>
-                                          <w:color w:val="ED7D31" w:themeColor="accent2"/>
-                                          <w:sz w:val="26"/>
-                                          <w:szCs w:val="26"/>
-                                        </w:rPr>
-                                        <w:t xml:space="preserve"> </w:t>
-                                      </w:r>
-                                      <w:proofErr w:type="spellStart"/>
-                                      <w:r>
-                                        <w:rPr>
-                                          <w:color w:val="ED7D31" w:themeColor="accent2"/>
-                                          <w:sz w:val="26"/>
-                                          <w:szCs w:val="26"/>
-                                        </w:rPr>
-                                        <w:t>Ivan</w:t>
-                                      </w:r>
-                                      <w:proofErr w:type="spellEnd"/>
-                                      <w:r>
-                                        <w:rPr>
-                                          <w:color w:val="ED7D31" w:themeColor="accent2"/>
-                                          <w:sz w:val="26"/>
-                                          <w:szCs w:val="26"/>
-                                        </w:rPr>
-                                        <w:t xml:space="preserve"> </w:t>
-                                      </w:r>
-                                      <w:proofErr w:type="spellStart"/>
-                                      <w:r>
-                                        <w:rPr>
-                                          <w:color w:val="ED7D31" w:themeColor="accent2"/>
-                                          <w:sz w:val="26"/>
-                                          <w:szCs w:val="26"/>
-                                        </w:rPr>
-                                        <w:t>Puyelli</w:t>
-                                      </w:r>
-                                      <w:proofErr w:type="spellEnd"/>
-                                      <w:r>
-                                        <w:rPr>
-                                          <w:color w:val="ED7D31" w:themeColor="accent2"/>
-                                          <w:sz w:val="26"/>
-                                          <w:szCs w:val="26"/>
-                                        </w:rPr>
-                                        <w:t xml:space="preserve"> Latour</w:t>
+                                        <w:t>Sebastian Ivan Puyelli Latour</w:t>
                                       </w:r>
                                     </w:p>
                                     <w:p>
@@ -475,25 +419,7 @@
                                           <w:sz w:val="20"/>
                                           <w:szCs w:val="20"/>
                                         </w:rPr>
-                                        <w:t xml:space="preserve">Repositorio </w:t>
-                                      </w:r>
-                                      <w:proofErr w:type="spellStart"/>
-                                      <w:r>
-                                        <w:rPr>
-                                          <w:color w:val="ED7D31" w:themeColor="accent2"/>
-                                          <w:sz w:val="20"/>
-                                          <w:szCs w:val="20"/>
-                                        </w:rPr>
-                                        <w:t>Github</w:t>
-                                      </w:r>
-                                      <w:proofErr w:type="spellEnd"/>
-                                      <w:r>
-                                        <w:rPr>
-                                          <w:color w:val="ED7D31" w:themeColor="accent2"/>
-                                          <w:sz w:val="20"/>
-                                          <w:szCs w:val="20"/>
-                                        </w:rPr>
-                                        <w:t xml:space="preserve">: </w:t>
+                                        <w:t xml:space="preserve">Repositorio Github: </w:t>
                                       </w:r>
                                       <w:hyperlink r:id="rId10" w:history="1">
                                         <w:r>
@@ -839,18 +765,8 @@
                                     <w:sz w:val="26"/>
                                     <w:szCs w:val="26"/>
                                   </w:rPr>
-                                  <w:t xml:space="preserve">– TP </w:t>
+                                  <w:t>– TP Normalizacion</w:t>
                                 </w:r>
-                                <w:proofErr w:type="spellStart"/>
-                                <w:r>
-                                  <w:rPr>
-                                    <w:color w:val="ED7D31" w:themeColor="accent2"/>
-                                    <w:sz w:val="26"/>
-                                    <w:szCs w:val="26"/>
-                                  </w:rPr>
-                                  <w:t>Normalizacion</w:t>
-                                </w:r>
-                                <w:proofErr w:type="spellEnd"/>
                               </w:p>
                               <w:sdt>
                                 <w:sdtPr>
@@ -920,59 +836,13 @@
                                     <w:szCs w:val="26"/>
                                   </w:rPr>
                                 </w:pPr>
-                                <w:proofErr w:type="spellStart"/>
                                 <w:r>
                                   <w:rPr>
                                     <w:color w:val="ED7D31" w:themeColor="accent2"/>
                                     <w:sz w:val="26"/>
                                     <w:szCs w:val="26"/>
                                   </w:rPr>
-                                  <w:t>Sebastian</w:t>
-                                </w:r>
-                                <w:proofErr w:type="spellEnd"/>
-                                <w:r>
-                                  <w:rPr>
-                                    <w:color w:val="ED7D31" w:themeColor="accent2"/>
-                                    <w:sz w:val="26"/>
-                                    <w:szCs w:val="26"/>
-                                  </w:rPr>
-                                  <w:t xml:space="preserve"> </w:t>
-                                </w:r>
-                                <w:proofErr w:type="spellStart"/>
-                                <w:r>
-                                  <w:rPr>
-                                    <w:color w:val="ED7D31" w:themeColor="accent2"/>
-                                    <w:sz w:val="26"/>
-                                    <w:szCs w:val="26"/>
-                                  </w:rPr>
-                                  <w:t>Ivan</w:t>
-                                </w:r>
-                                <w:proofErr w:type="spellEnd"/>
-                                <w:r>
-                                  <w:rPr>
-                                    <w:color w:val="ED7D31" w:themeColor="accent2"/>
-                                    <w:sz w:val="26"/>
-                                    <w:szCs w:val="26"/>
-                                  </w:rPr>
-                                  <w:t xml:space="preserve"> </w:t>
-                                </w:r>
-                                <w:proofErr w:type="spellStart"/>
-                                <w:r>
-                                  <w:rPr>
-                                    <w:color w:val="ED7D31" w:themeColor="accent2"/>
-                                    <w:sz w:val="26"/>
-                                    <w:szCs w:val="26"/>
-                                  </w:rPr>
-                                  <w:t>Puyelli</w:t>
-                                </w:r>
-                                <w:proofErr w:type="spellEnd"/>
-                                <w:r>
-                                  <w:rPr>
-                                    <w:color w:val="ED7D31" w:themeColor="accent2"/>
-                                    <w:sz w:val="26"/>
-                                    <w:szCs w:val="26"/>
-                                  </w:rPr>
-                                  <w:t xml:space="preserve"> Latour</w:t>
+                                  <w:t>Sebastian Ivan Puyelli Latour</w:t>
                                 </w:r>
                               </w:p>
                               <w:p>
@@ -1037,25 +907,7 @@
                                     <w:sz w:val="20"/>
                                     <w:szCs w:val="20"/>
                                   </w:rPr>
-                                  <w:t xml:space="preserve">Repositorio </w:t>
-                                </w:r>
-                                <w:proofErr w:type="spellStart"/>
-                                <w:r>
-                                  <w:rPr>
-                                    <w:color w:val="ED7D31" w:themeColor="accent2"/>
-                                    <w:sz w:val="20"/>
-                                    <w:szCs w:val="20"/>
-                                  </w:rPr>
-                                  <w:t>Github</w:t>
-                                </w:r>
-                                <w:proofErr w:type="spellEnd"/>
-                                <w:r>
-                                  <w:rPr>
-                                    <w:color w:val="ED7D31" w:themeColor="accent2"/>
-                                    <w:sz w:val="20"/>
-                                    <w:szCs w:val="20"/>
-                                  </w:rPr>
-                                  <w:t xml:space="preserve">: </w:t>
+                                  <w:t xml:space="preserve">Repositorio Github: </w:t>
                                 </w:r>
                                 <w:hyperlink r:id="rId11" w:history="1">
                                   <w:r>
@@ -1212,21 +1064,12 @@
           <w:szCs w:val="22"/>
         </w:rPr>
       </w:pPr>
-      <w:proofErr w:type="spellStart"/>
-      <w:r>
-        <w:rPr>
-          <w:sz w:val="22"/>
-          <w:szCs w:val="22"/>
-        </w:rPr>
-        <w:t>Nº</w:t>
-      </w:r>
-      <w:proofErr w:type="spellEnd"/>
-      <w:r>
-        <w:rPr>
-          <w:sz w:val="22"/>
-          <w:szCs w:val="22"/>
-        </w:rPr>
-        <w:t xml:space="preserve"> de País </w:t>
+      <w:r>
+        <w:rPr>
+          <w:sz w:val="22"/>
+          <w:szCs w:val="22"/>
+        </w:rPr>
+        <w:t xml:space="preserve">Nº de País </w:t>
       </w:r>
     </w:p>
     <w:p>
@@ -1253,21 +1096,12 @@
           <w:szCs w:val="22"/>
         </w:rPr>
       </w:pPr>
-      <w:proofErr w:type="spellStart"/>
-      <w:r>
-        <w:rPr>
-          <w:sz w:val="22"/>
-          <w:szCs w:val="22"/>
-        </w:rPr>
-        <w:t>Nº</w:t>
-      </w:r>
-      <w:proofErr w:type="spellEnd"/>
-      <w:r>
-        <w:rPr>
-          <w:sz w:val="22"/>
-          <w:szCs w:val="22"/>
-        </w:rPr>
-        <w:t xml:space="preserve"> de ciudad </w:t>
+      <w:r>
+        <w:rPr>
+          <w:sz w:val="22"/>
+          <w:szCs w:val="22"/>
+        </w:rPr>
+        <w:t xml:space="preserve">Nº de ciudad </w:t>
       </w:r>
     </w:p>
     <w:p>
@@ -1294,21 +1128,12 @@
           <w:szCs w:val="22"/>
         </w:rPr>
       </w:pPr>
-      <w:proofErr w:type="spellStart"/>
-      <w:r>
-        <w:rPr>
-          <w:sz w:val="22"/>
-          <w:szCs w:val="22"/>
-        </w:rPr>
-        <w:t>Nº</w:t>
-      </w:r>
-      <w:proofErr w:type="spellEnd"/>
-      <w:r>
-        <w:rPr>
-          <w:sz w:val="22"/>
-          <w:szCs w:val="22"/>
-        </w:rPr>
-        <w:t xml:space="preserve"> de zona </w:t>
+      <w:r>
+        <w:rPr>
+          <w:sz w:val="22"/>
+          <w:szCs w:val="22"/>
+        </w:rPr>
+        <w:t xml:space="preserve">Nº de zona </w:t>
       </w:r>
     </w:p>
     <w:p>
@@ -1335,21 +1160,12 @@
           <w:szCs w:val="22"/>
         </w:rPr>
       </w:pPr>
-      <w:proofErr w:type="spellStart"/>
-      <w:r>
-        <w:rPr>
-          <w:sz w:val="22"/>
-          <w:szCs w:val="22"/>
-        </w:rPr>
-        <w:t>Nº</w:t>
-      </w:r>
-      <w:proofErr w:type="spellEnd"/>
-      <w:r>
-        <w:rPr>
-          <w:sz w:val="22"/>
-          <w:szCs w:val="22"/>
-        </w:rPr>
-        <w:t xml:space="preserve"> de hotel </w:t>
+      <w:r>
+        <w:rPr>
+          <w:sz w:val="22"/>
+          <w:szCs w:val="22"/>
+        </w:rPr>
+        <w:t xml:space="preserve">Nº de hotel </w:t>
       </w:r>
     </w:p>
     <w:p>
@@ -1458,21 +1274,12 @@
           <w:szCs w:val="22"/>
         </w:rPr>
       </w:pPr>
-      <w:proofErr w:type="spellStart"/>
-      <w:r>
-        <w:rPr>
-          <w:sz w:val="22"/>
-          <w:szCs w:val="22"/>
-        </w:rPr>
-        <w:t>Descrip</w:t>
-      </w:r>
-      <w:proofErr w:type="spellEnd"/>
-      <w:r>
-        <w:rPr>
-          <w:sz w:val="22"/>
-          <w:szCs w:val="22"/>
-        </w:rPr>
-        <w:t xml:space="preserve">. Facilidad </w:t>
+      <w:r>
+        <w:rPr>
+          <w:sz w:val="22"/>
+          <w:szCs w:val="22"/>
+        </w:rPr>
+        <w:t xml:space="preserve">Descrip. Facilidad </w:t>
       </w:r>
     </w:p>
     <w:p>
@@ -1488,23 +1295,7 @@
           <w:sz w:val="22"/>
           <w:szCs w:val="22"/>
         </w:rPr>
-        <w:t>Habitaciones *(</w:t>
-      </w:r>
-      <w:proofErr w:type="gramStart"/>
-      <w:r>
-        <w:rPr>
-          <w:sz w:val="22"/>
-          <w:szCs w:val="22"/>
-        </w:rPr>
-        <w:t>1,n</w:t>
-      </w:r>
-      <w:proofErr w:type="gramEnd"/>
-      <w:r>
-        <w:rPr>
-          <w:sz w:val="22"/>
-          <w:szCs w:val="22"/>
-        </w:rPr>
-        <w:t xml:space="preserve">) </w:t>
+        <w:t xml:space="preserve">Habitaciones *(1,n) </w:t>
       </w:r>
     </w:p>
     <w:p>
@@ -1516,21 +1307,12 @@
           <w:szCs w:val="22"/>
         </w:rPr>
       </w:pPr>
-      <w:proofErr w:type="spellStart"/>
-      <w:r>
-        <w:rPr>
-          <w:sz w:val="22"/>
-          <w:szCs w:val="22"/>
-        </w:rPr>
-        <w:t>Nº</w:t>
-      </w:r>
-      <w:proofErr w:type="spellEnd"/>
-      <w:r>
-        <w:rPr>
-          <w:sz w:val="22"/>
-          <w:szCs w:val="22"/>
-        </w:rPr>
-        <w:t xml:space="preserve"> de habitación </w:t>
+      <w:r>
+        <w:rPr>
+          <w:sz w:val="22"/>
+          <w:szCs w:val="22"/>
+        </w:rPr>
+        <w:t xml:space="preserve">Nº de habitación </w:t>
       </w:r>
     </w:p>
     <w:p>
@@ -1559,21 +1341,12 @@
           <w:szCs w:val="22"/>
         </w:rPr>
       </w:pPr>
-      <w:proofErr w:type="spellStart"/>
-      <w:r>
-        <w:rPr>
-          <w:sz w:val="22"/>
-          <w:szCs w:val="22"/>
-        </w:rPr>
-        <w:t>Descrip</w:t>
-      </w:r>
-      <w:proofErr w:type="spellEnd"/>
-      <w:r>
-        <w:rPr>
-          <w:sz w:val="22"/>
-          <w:szCs w:val="22"/>
-        </w:rPr>
-        <w:t xml:space="preserve">. Tipo de habitación </w:t>
+      <w:r>
+        <w:rPr>
+          <w:sz w:val="22"/>
+          <w:szCs w:val="22"/>
+        </w:rPr>
+        <w:t xml:space="preserve">Descrip. Tipo de habitación </w:t>
       </w:r>
     </w:p>
     <w:p>
@@ -1607,23 +1380,7 @@
           <w:sz w:val="22"/>
           <w:szCs w:val="22"/>
         </w:rPr>
-        <w:t>Diferencial por temporada alta *(</w:t>
-      </w:r>
-      <w:proofErr w:type="gramStart"/>
-      <w:r>
-        <w:rPr>
-          <w:sz w:val="22"/>
-          <w:szCs w:val="22"/>
-        </w:rPr>
-        <w:t>1,n</w:t>
-      </w:r>
-      <w:proofErr w:type="gramEnd"/>
-      <w:r>
-        <w:rPr>
-          <w:sz w:val="22"/>
-          <w:szCs w:val="22"/>
-        </w:rPr>
-        <w:t xml:space="preserve">) </w:t>
+        <w:t xml:space="preserve">Diferencial por temporada alta *(1,n) </w:t>
       </w:r>
     </w:p>
     <w:p>
@@ -1669,21 +1426,12 @@
           <w:szCs w:val="22"/>
         </w:rPr>
       </w:pPr>
-      <w:proofErr w:type="spellStart"/>
-      <w:r>
-        <w:rPr>
-          <w:sz w:val="22"/>
-          <w:szCs w:val="22"/>
-        </w:rPr>
-        <w:t>Porc</w:t>
-      </w:r>
-      <w:proofErr w:type="spellEnd"/>
-      <w:r>
-        <w:rPr>
-          <w:sz w:val="22"/>
-          <w:szCs w:val="22"/>
-        </w:rPr>
-        <w:t xml:space="preserve">. de ajuste </w:t>
+      <w:r>
+        <w:rPr>
+          <w:sz w:val="22"/>
+          <w:szCs w:val="22"/>
+        </w:rPr>
+        <w:t xml:space="preserve">Porc. de ajuste </w:t>
       </w:r>
     </w:p>
     <w:p>
@@ -1772,23 +1520,7 @@
           <w:sz w:val="22"/>
           <w:szCs w:val="22"/>
         </w:rPr>
-        <w:t xml:space="preserve">La categoría de hoteles (0 a 6 estrellas) y el </w:t>
-      </w:r>
-      <w:proofErr w:type="spellStart"/>
-      <w:r>
-        <w:rPr>
-          <w:sz w:val="22"/>
-          <w:szCs w:val="22"/>
-        </w:rPr>
-        <w:t>nº</w:t>
-      </w:r>
-      <w:proofErr w:type="spellEnd"/>
-      <w:r>
-        <w:rPr>
-          <w:sz w:val="22"/>
-          <w:szCs w:val="22"/>
-        </w:rPr>
-        <w:t xml:space="preserve"> de país es internacional </w:t>
+        <w:t xml:space="preserve">La categoría de hoteles (0 a 6 estrellas) y el nº de país es internacional </w:t>
       </w:r>
     </w:p>
     <w:p>
@@ -1809,23 +1541,7 @@
           <w:sz w:val="22"/>
           <w:szCs w:val="22"/>
         </w:rPr>
-        <w:t xml:space="preserve">El </w:t>
-      </w:r>
-      <w:proofErr w:type="spellStart"/>
-      <w:r>
-        <w:rPr>
-          <w:sz w:val="22"/>
-          <w:szCs w:val="22"/>
-        </w:rPr>
-        <w:t>nº</w:t>
-      </w:r>
-      <w:proofErr w:type="spellEnd"/>
-      <w:r>
-        <w:rPr>
-          <w:sz w:val="22"/>
-          <w:szCs w:val="22"/>
-        </w:rPr>
-        <w:t xml:space="preserve"> de hotel solo es único dentro de una zona de una determinada ciudad, de un determinado país </w:t>
+        <w:t xml:space="preserve">El nº de hotel solo es único dentro de una zona de una determinada ciudad, de un determinado país </w:t>
       </w:r>
     </w:p>
     <w:p>
@@ -1861,23 +1577,7 @@
           <w:sz w:val="22"/>
           <w:szCs w:val="22"/>
         </w:rPr>
-        <w:t xml:space="preserve"> ofrecidas están codificadas internacionalmente (traslado al aeropuerto, </w:t>
-      </w:r>
-      <w:proofErr w:type="spellStart"/>
-      <w:r>
-        <w:rPr>
-          <w:sz w:val="22"/>
-          <w:szCs w:val="22"/>
-        </w:rPr>
-        <w:t>accesibiidad</w:t>
-      </w:r>
-      <w:proofErr w:type="spellEnd"/>
-      <w:r>
-        <w:rPr>
-          <w:sz w:val="22"/>
-          <w:szCs w:val="22"/>
-        </w:rPr>
-        <w:t xml:space="preserve">, pileta, etc.) </w:t>
+        <w:t xml:space="preserve"> ofrecidas están codificadas internacionalmente (traslado al aeropuerto, accesibiidad, pileta, etc.) </w:t>
       </w:r>
     </w:p>
     <w:p>
@@ -1898,23 +1598,7 @@
           <w:sz w:val="22"/>
           <w:szCs w:val="22"/>
         </w:rPr>
-        <w:t xml:space="preserve">Los tipos de habitación están </w:t>
-      </w:r>
-      <w:proofErr w:type="gramStart"/>
-      <w:r>
-        <w:rPr>
-          <w:sz w:val="22"/>
-          <w:szCs w:val="22"/>
-        </w:rPr>
-        <w:t>codificadas</w:t>
-      </w:r>
-      <w:proofErr w:type="gramEnd"/>
-      <w:r>
-        <w:rPr>
-          <w:sz w:val="22"/>
-          <w:szCs w:val="22"/>
-        </w:rPr>
-        <w:t xml:space="preserve"> internacionalmente (individual, doble, estudio, suite etc.) </w:t>
+        <w:t xml:space="preserve">Los tipos de habitación están codificadas internacionalmente (individual, doble, estudio, suite etc.) </w:t>
       </w:r>
     </w:p>
     <w:p>
@@ -2174,10 +1858,10 @@
           <w:noProof/>
         </w:rPr>
         <w:drawing>
-          <wp:inline distT="0" distB="0" distL="0" distR="0" wp14:anchorId="75930B1C" wp14:editId="52947656">
-            <wp:extent cx="5612130" cy="2612390"/>
-            <wp:effectExtent l="0" t="0" r="7620" b="0"/>
-            <wp:docPr id="4" name="Imagen 4"/>
+          <wp:inline distT="0" distB="0" distL="0" distR="0" wp14:anchorId="35F3033E" wp14:editId="0042C692">
+            <wp:extent cx="5612130" cy="5362575"/>
+            <wp:effectExtent l="0" t="0" r="7620" b="9525"/>
+            <wp:docPr id="2" name="Imagen 2"/>
             <wp:cNvGraphicFramePr>
               <a:graphicFrameLocks xmlns:a="http://schemas.openxmlformats.org/drawingml/2006/main" noChangeAspect="1"/>
             </wp:cNvGraphicFramePr>
@@ -2191,7 +1875,7 @@
                     </pic:cNvPicPr>
                   </pic:nvPicPr>
                   <pic:blipFill>
-                    <a:blip r:embed="rId14" cstate="print">
+                    <a:blip r:embed="rId14">
                       <a:extLst>
                         <a:ext uri="{28A0092B-C50C-407E-A947-70E740481C1C}">
                           <a14:useLocalDpi xmlns:a14="http://schemas.microsoft.com/office/drawing/2010/main" val="0"/>
@@ -2206,7 +1890,7 @@
                   <pic:spPr bwMode="auto">
                     <a:xfrm>
                       <a:off x="0" y="0"/>
-                      <a:ext cx="5612130" cy="2612390"/>
+                      <a:ext cx="5612130" cy="5362575"/>
                     </a:xfrm>
                     <a:prstGeom prst="rect">
                       <a:avLst/>
@@ -3513,6 +3197,7 @@
     <w:rsid w:val="00380698"/>
     <w:rsid w:val="00430078"/>
     <w:rsid w:val="005B314A"/>
+    <w:rsid w:val="007011D7"/>
     <w:rsid w:val="00785984"/>
     <w:rsid w:val="009B6D94"/>
     <w:rsid w:val="00B05AE0"/>

</xml_diff>